<commit_message>
final adjustments to fouling protocols
</commit_message>
<xml_diff>
--- a/resources/marinegeo_protocol_template.docx
+++ b/resources/marinegeo_protocol_template.docx
@@ -30,7 +30,7 @@
           <w:noProof/>
         </w:rPr>
         <w:drawing>
-          <wp:inline distT="0" distB="0" distL="0" distR="0">
+          <wp:inline distT="0" distB="0" distL="0" distR="0" wp14:anchorId="232AF2C8" wp14:editId="41B0B05B">
             <wp:extent cx="5943600" cy="4457700"/>
             <wp:effectExtent l="0" t="0" r="0" b="0"/>
             <wp:docPr id="2" name="Picture 2"/>
@@ -131,7 +131,7 @@
           <w:noProof/>
         </w:rPr>
         <w:drawing>
-          <wp:inline distT="0" distB="0" distL="0" distR="0" wp14:anchorId="2FCF97CD" wp14:editId="49FF581B">
+          <wp:inline distT="0" distB="0" distL="0" distR="0" wp14:anchorId="326A7AC3" wp14:editId="39F44D4D">
             <wp:extent cx="3412836" cy="1486188"/>
             <wp:effectExtent l="0" t="0" r="3810" b="0"/>
             <wp:docPr id="1" name="Picture 1"/>
@@ -192,8 +192,16 @@
     <w:p>
       <w:pPr>
         <w:pStyle w:val="Compact"/>
-      </w:pPr>
-      <w:r>
+        <w:rPr>
+          <w:i/>
+          <w:iCs/>
+        </w:rPr>
+      </w:pPr>
+      <w:r>
+        <w:rPr>
+          <w:i/>
+          <w:iCs/>
+        </w:rPr>
         <w:t xml:space="preserve">Please provide an introduction for the protocol which briefly explains the context and purpose for the information being gathered. </w:t>
       </w:r>
     </w:p>
@@ -215,8 +223,16 @@
     <w:p>
       <w:pPr>
         <w:pStyle w:val="Compact"/>
-      </w:pPr>
-      <w:r>
+        <w:rPr>
+          <w:i/>
+          <w:iCs/>
+        </w:rPr>
+      </w:pPr>
+      <w:r>
+        <w:rPr>
+          <w:i/>
+          <w:iCs/>
+        </w:rPr>
         <w:t>Please indicate what this protocol seeks to quantify.</w:t>
       </w:r>
     </w:p>
@@ -253,7 +269,14 @@
         <w:pStyle w:val="Compact"/>
       </w:pPr>
       <w:r>
-        <w:t>Estimated Total Time Per Location: (indicate the number of people and the length of time)</w:t>
+        <w:t xml:space="preserve">Estimated Total Time Per Location: </w:t>
+      </w:r>
+      <w:r>
+        <w:rPr>
+          <w:i/>
+          <w:iCs/>
+        </w:rPr>
+        <w:t>(indicate the number of people and the length of time)</w:t>
       </w:r>
     </w:p>
     <w:p>
@@ -262,14 +285,29 @@
       </w:pPr>
       <w:r>
         <w:tab/>
-        <w:t xml:space="preserve">Preparation: ex. </w:t>
+        <w:t xml:space="preserve">Preparation: </w:t>
+      </w:r>
+      <w:r>
+        <w:rPr>
+          <w:i/>
+          <w:iCs/>
+        </w:rPr>
+        <w:t xml:space="preserve">ex. </w:t>
       </w:r>
       <w:proofErr w:type="gramStart"/>
       <w:r>
+        <w:rPr>
+          <w:i/>
+          <w:iCs/>
+        </w:rPr>
         <w:t>1 person</w:t>
       </w:r>
       <w:proofErr w:type="gramEnd"/>
       <w:r>
+        <w:rPr>
+          <w:i/>
+          <w:iCs/>
+        </w:rPr>
         <w:t xml:space="preserve"> x 1 day</w:t>
       </w:r>
     </w:p>
@@ -310,7 +348,14 @@
         <w:pStyle w:val="Compact"/>
       </w:pPr>
       <w:r>
-        <w:t>Replication: ex. At least three (3) sites per habitat.</w:t>
+        <w:t xml:space="preserve">Replication: </w:t>
+      </w:r>
+      <w:r>
+        <w:rPr>
+          <w:i/>
+          <w:iCs/>
+        </w:rPr>
+        <w:t>ex. At least three (3) sites per habitat.</w:t>
       </w:r>
     </w:p>
     <w:p>
@@ -321,11 +366,23 @@
     <w:p>
       <w:pPr>
         <w:pStyle w:val="Compact"/>
-      </w:pPr>
-      <w:r>
+        <w:rPr>
+          <w:i/>
+          <w:iCs/>
+        </w:rPr>
+      </w:pPr>
+      <w:r>
+        <w:rPr>
+          <w:i/>
+          <w:iCs/>
+        </w:rPr>
         <w:t xml:space="preserve">Please list any required materials for the survey design, fieldwork, or post-processing steps. Provide links where necessary or indication if an item will be provided </w:t>
       </w:r>
       <w:r>
+        <w:rPr>
+          <w:i/>
+          <w:iCs/>
+        </w:rPr>
         <w:t>by the network.</w:t>
       </w:r>
     </w:p>
@@ -349,10 +406,7 @@
         <w:pStyle w:val="FirstParagraph"/>
       </w:pPr>
       <w:r>
-        <w:t>Fully review this and any additional pr</w:t>
-      </w:r>
-      <w:r>
-        <w:t xml:space="preserve">otocols necessary for the sampling excursion. Address any questions or concerns to </w:t>
+        <w:t xml:space="preserve">Fully review this and any additional protocols necessary for the sampling excursion. Address any questions or concerns to </w:t>
       </w:r>
       <w:hyperlink r:id="rId9">
         <w:r>
@@ -369,29 +423,90 @@
     <w:p>
       <w:pPr>
         <w:pStyle w:val="Compact"/>
-      </w:pPr>
-      <w:r>
+        <w:rPr>
+          <w:i/>
+          <w:iCs/>
+        </w:rPr>
+      </w:pPr>
+    </w:p>
+    <w:p>
+      <w:pPr>
+        <w:pStyle w:val="Compact"/>
+        <w:rPr>
+          <w:i/>
+          <w:iCs/>
+        </w:rPr>
+      </w:pPr>
+      <w:r>
+        <w:rPr>
+          <w:i/>
+          <w:iCs/>
+        </w:rPr>
         <w:t xml:space="preserve">Please provide a step-by-step </w:t>
       </w:r>
       <w:r>
+        <w:rPr>
+          <w:i/>
+          <w:iCs/>
+        </w:rPr>
         <w:t>description</w:t>
       </w:r>
       <w:r>
+        <w:rPr>
+          <w:i/>
+          <w:iCs/>
+        </w:rPr>
         <w:t xml:space="preserve"> of the process which participants can follow easily. Methods can be </w:t>
       </w:r>
       <w:r>
+        <w:rPr>
+          <w:i/>
+          <w:iCs/>
+        </w:rPr>
         <w:t>broken down</w:t>
       </w:r>
       <w:r>
-        <w:t xml:space="preserve"> into sub-sections, such as preparation, fieldwork (i.e. deployment</w:t>
-      </w:r>
-      <w:r>
+        <w:rPr>
+          <w:i/>
+          <w:iCs/>
+        </w:rPr>
+        <w:t xml:space="preserve"> into sub-sections, such as preparation, fieldwork (</w:t>
+      </w:r>
+      <w:proofErr w:type="gramStart"/>
+      <w:r>
+        <w:rPr>
+          <w:i/>
+          <w:iCs/>
+        </w:rPr>
+        <w:t>i.e.</w:t>
+      </w:r>
+      <w:proofErr w:type="gramEnd"/>
+      <w:r>
+        <w:rPr>
+          <w:i/>
+          <w:iCs/>
+        </w:rPr>
+        <w:t xml:space="preserve"> deployment</w:t>
+      </w:r>
+      <w:r>
+        <w:rPr>
+          <w:i/>
+          <w:iCs/>
+        </w:rPr>
         <w:t xml:space="preserve">, monitoring, </w:t>
       </w:r>
       <w:r>
+        <w:rPr>
+          <w:i/>
+          <w:iCs/>
+        </w:rPr>
         <w:t>retrieval), and post-processing of the samples.</w:t>
       </w:r>
       <w:r>
+        <w:rPr>
+          <w:i/>
+          <w:iCs/>
+        </w:rPr>
         <w:t xml:space="preserve"> Include any photos or tables that will be helpful or necessary to complete these steps.</w:t>
       </w:r>
     </w:p>
@@ -419,10 +534,7 @@
         </w:numPr>
       </w:pPr>
       <w:r>
-        <w:t>Scan the completed field data sheets and save both paper and el</w:t>
-      </w:r>
-      <w:r>
-        <w:t>ectronic versions locally. We do not require you to submit the scanned forms.</w:t>
+        <w:t>Scan the completed field data sheets and save both paper and electronic versions locally. We do not require you to submit the scanned forms.</w:t>
       </w:r>
     </w:p>
     <w:p>
@@ -434,10 +546,7 @@
         </w:numPr>
       </w:pPr>
       <w:r>
-        <w:t>Enter data into the provided data entry template. Each template is an Excel spreadsheet. Please provide as much protocol and sample metadata as possible, such as the protocol ver</w:t>
-      </w:r>
-      <w:r>
-        <w:t xml:space="preserve">sion and contact information. Use the “notes” columns to provide </w:t>
+        <w:t xml:space="preserve">Enter data into the provided data entry template. Each template is an Excel spreadsheet. Please provide as much protocol and sample metadata as possible, such as the protocol version and contact information. Use the “notes” columns to provide </w:t>
       </w:r>
       <w:r>
         <w:lastRenderedPageBreak/>
@@ -1054,6 +1163,13 @@
     <w:lsdException w:name="Placeholder Text" w:semiHidden="1"/>
     <w:lsdException w:name="Light Shading"/>
     <w:lsdException w:name="Light List"/>
+    <w:lsdException w:name="Light Grid"/>
+    <w:lsdException w:name="Medium Shading 1"/>
+    <w:lsdException w:name="Medium Shading 2"/>
+    <w:lsdException w:name="Medium List 1"/>
+    <w:lsdException w:name="Medium List 2"/>
+    <w:lsdException w:name="Medium Grid 1"/>
+    <w:lsdException w:name="Medium Grid 2"/>
     <w:lsdException w:name="Medium Grid 3"/>
     <w:lsdException w:name="Dark List"/>
     <w:lsdException w:name="Colorful Shading"/>

</xml_diff>

<commit_message>
add protocol docs to corals and oyster folders
</commit_message>
<xml_diff>
--- a/resources/marinegeo_protocol_template.docx
+++ b/resources/marinegeo_protocol_template.docx
@@ -594,9 +594,12 @@
       </w:hyperlink>
     </w:p>
     <w:sectPr>
+      <w:headerReference w:type="default" r:id="rId12"/>
       <w:pgSz w:w="12240" w:h="15840"/>
-      <w:pgMar w:top="1440" w:right="1440" w:bottom="1440" w:left="1440" w:header="720" w:footer="720" w:gutter="0"/>
+      <w:pgMar w:top="1440" w:right="1440" w:bottom="1440" w:left="1440" w:header="432" w:footer="720" w:gutter="0"/>
       <w:cols w:space="720"/>
+      <w:titlePg/>
+      <w:docGrid w:linePitch="326"/>
     </w:sectPr>
   </w:body>
 </w:document>
@@ -644,6 +647,69 @@
     </w:p>
   </w:footnote>
 </w:footnotes>
+</file>
+
+<file path=word/header1.xml><?xml version="1.0" encoding="utf-8"?>
+<w:hdr xmlns:wpc="http://schemas.microsoft.com/office/word/2010/wordprocessingCanvas" xmlns:cx="http://schemas.microsoft.com/office/drawing/2014/chartex" xmlns:cx1="http://schemas.microsoft.com/office/drawing/2015/9/8/chartex" xmlns:cx2="http://schemas.microsoft.com/office/drawing/2015/10/21/chartex" xmlns:cx3="http://schemas.microsoft.com/office/drawing/2016/5/9/chartex" xmlns:cx4="http://schemas.microsoft.com/office/drawing/2016/5/10/chartex" xmlns:cx5="http://schemas.microsoft.com/office/drawing/2016/5/11/chartex" xmlns:cx6="http://schemas.microsoft.com/office/drawing/2016/5/12/chartex" xmlns:cx7="http://schemas.microsoft.com/office/drawing/2016/5/13/chartex" xmlns:cx8="http://schemas.microsoft.com/office/drawing/2016/5/14/chartex" xmlns:mc="http://schemas.openxmlformats.org/markup-compatibility/2006" xmlns:aink="http://schemas.microsoft.com/office/drawing/2016/ink" xmlns:am3d="http://schemas.microsoft.com/office/drawing/2017/model3d" xmlns:o="urn:schemas-microsoft-com:office:office" xmlns:r="http://schemas.openxmlformats.org/officeDocument/2006/relationships" xmlns:m="http://schemas.openxmlformats.org/officeDocument/2006/math" xmlns:v="urn:schemas-microsoft-com:vml" xmlns:wp14="http://schemas.microsoft.com/office/word/2010/wordprocessingDrawing" xmlns:wp="http://schemas.openxmlformats.org/drawingml/2006/wordprocessingDrawing" xmlns:w10="urn:schemas-microsoft-com:office:word" xmlns:w="http://schemas.openxmlformats.org/wordprocessingml/2006/main" xmlns:w14="http://schemas.microsoft.com/office/word/2010/wordml" xmlns:w15="http://schemas.microsoft.com/office/word/2012/wordml" xmlns:w16cex="http://schemas.microsoft.com/office/word/2018/wordml/cex" xmlns:w16cid="http://schemas.microsoft.com/office/word/2016/wordml/cid" xmlns:w16="http://schemas.microsoft.com/office/word/2018/wordml" xmlns:w16se="http://schemas.microsoft.com/office/word/2015/wordml/symex" xmlns:wpg="http://schemas.microsoft.com/office/word/2010/wordprocessingGroup" xmlns:wpi="http://schemas.microsoft.com/office/word/2010/wordprocessingInk" xmlns:wne="http://schemas.microsoft.com/office/word/2006/wordml" xmlns:wps="http://schemas.microsoft.com/office/word/2010/wordprocessingShape" mc:Ignorable="w14 w15 w16se w16cid w16 w16cex wp14">
+  <w:p>
+    <w:pPr>
+      <w:pStyle w:val="Header"/>
+    </w:pPr>
+    <w:r>
+      <w:rPr>
+        <w:noProof/>
+      </w:rPr>
+      <w:drawing>
+        <wp:inline distT="0" distB="0" distL="0" distR="0" wp14:anchorId="3EDB8A59" wp14:editId="763D9DC3">
+          <wp:extent cx="1063987" cy="363984"/>
+          <wp:effectExtent l="0" t="0" r="3175" b="4445"/>
+          <wp:docPr id="3" name="Picture 3"/>
+          <wp:cNvGraphicFramePr>
+            <a:graphicFrameLocks xmlns:a="http://schemas.openxmlformats.org/drawingml/2006/main" noChangeAspect="1"/>
+          </wp:cNvGraphicFramePr>
+          <a:graphic xmlns:a="http://schemas.openxmlformats.org/drawingml/2006/main">
+            <a:graphicData uri="http://schemas.openxmlformats.org/drawingml/2006/picture">
+              <pic:pic xmlns:pic="http://schemas.openxmlformats.org/drawingml/2006/picture">
+                <pic:nvPicPr>
+                  <pic:cNvPr id="3" name="Picture 3"/>
+                  <pic:cNvPicPr/>
+                </pic:nvPicPr>
+                <pic:blipFill>
+                  <a:blip r:embed="rId1">
+                    <a:extLst>
+                      <a:ext uri="{28A0092B-C50C-407E-A947-70E740481C1C}">
+                        <a14:useLocalDpi xmlns:a14="http://schemas.microsoft.com/office/drawing/2010/main" val="0"/>
+                      </a:ext>
+                    </a:extLst>
+                  </a:blip>
+                  <a:stretch>
+                    <a:fillRect/>
+                  </a:stretch>
+                </pic:blipFill>
+                <pic:spPr>
+                  <a:xfrm>
+                    <a:off x="0" y="0"/>
+                    <a:ext cx="1071838" cy="366670"/>
+                  </a:xfrm>
+                  <a:prstGeom prst="rect">
+                    <a:avLst/>
+                  </a:prstGeom>
+                </pic:spPr>
+              </pic:pic>
+            </a:graphicData>
+          </a:graphic>
+        </wp:inline>
+      </w:drawing>
+    </w:r>
+    <w:r>
+      <w:tab/>
+    </w:r>
+    <w:r>
+      <w:tab/>
+      <w:t>Name of Protocol</w:t>
+    </w:r>
+  </w:p>
+</w:hdr>
 </file>
 
 <file path=word/numbering.xml><?xml version="1.0" encoding="utf-8"?>
@@ -2130,6 +2196,46 @@
       <w:shd w:val="clear" w:color="auto" w:fill="F8F8F8"/>
     </w:rPr>
   </w:style>
+  <w:style w:type="paragraph" w:styleId="Header">
+    <w:name w:val="header"/>
+    <w:basedOn w:val="Normal"/>
+    <w:link w:val="HeaderChar"/>
+    <w:unhideWhenUsed/>
+    <w:rsid w:val="00894B57"/>
+    <w:pPr>
+      <w:tabs>
+        <w:tab w:val="center" w:pos="4680"/>
+        <w:tab w:val="right" w:pos="9360"/>
+      </w:tabs>
+      <w:spacing w:after="0"/>
+    </w:pPr>
+  </w:style>
+  <w:style w:type="character" w:customStyle="1" w:styleId="HeaderChar">
+    <w:name w:val="Header Char"/>
+    <w:basedOn w:val="DefaultParagraphFont"/>
+    <w:link w:val="Header"/>
+    <w:rsid w:val="00894B57"/>
+  </w:style>
+  <w:style w:type="paragraph" w:styleId="Footer">
+    <w:name w:val="footer"/>
+    <w:basedOn w:val="Normal"/>
+    <w:link w:val="FooterChar"/>
+    <w:unhideWhenUsed/>
+    <w:rsid w:val="00894B57"/>
+    <w:pPr>
+      <w:tabs>
+        <w:tab w:val="center" w:pos="4680"/>
+        <w:tab w:val="right" w:pos="9360"/>
+      </w:tabs>
+      <w:spacing w:after="0"/>
+    </w:pPr>
+  </w:style>
+  <w:style w:type="character" w:customStyle="1" w:styleId="FooterChar">
+    <w:name w:val="Footer Char"/>
+    <w:basedOn w:val="DefaultParagraphFont"/>
+    <w:link w:val="Footer"/>
+    <w:rsid w:val="00894B57"/>
+  </w:style>
 </w:styles>
 </file>
 

</xml_diff>